<commit_message>
talk for M2 + example
</commit_message>
<xml_diff>
--- a/Doc/Simple_word_output/Test_word_output.docx
+++ b/Doc/Simple_word_output/Test_word_output.docx
@@ -42,11 +42,11 @@
       <w:pPr>
         <w:pStyle w:val="Heading2"/>
       </w:pPr>
-      <w:bookmarkStart w:id="21" w:name="getting-started"/>
+      <w:bookmarkStart w:id="20" w:name="getting-started"/>
       <w:r>
         <w:t xml:space="preserve">Getting Started</w:t>
       </w:r>
-      <w:bookmarkEnd w:id="21"/>
+      <w:bookmarkEnd w:id="20"/>
     </w:p>
     <w:p>
       <w:pPr>
@@ -242,11 +242,11 @@
       <w:pPr>
         <w:pStyle w:val="Heading2"/>
       </w:pPr>
-      <w:bookmarkStart w:id="22" w:name="scatter-plot-depth-and-biomass"/>
+      <w:bookmarkStart w:id="21" w:name="scatter-plot-depth-and-biomass"/>
       <w:r>
         <w:t xml:space="preserve">Scatter plot: Depth and Biomass</w:t>
       </w:r>
-      <w:bookmarkEnd w:id="22"/>
+      <w:bookmarkEnd w:id="21"/>
     </w:p>
     <w:p>
       <w:pPr>
@@ -405,7 +405,7 @@
                     </pic:cNvPicPr>
                   </pic:nvPicPr>
                   <pic:blipFill>
-                    <a:blip r:embed="rId23"/>
+                    <a:blip r:embed="rId22"/>
                     <a:stretch>
                       <a:fillRect/>
                     </a:stretch>
@@ -436,11 +436,11 @@
       <w:pPr>
         <w:pStyle w:val="Heading2"/>
       </w:pPr>
-      <w:bookmarkStart w:id="24" w:name="scatter-plot-with-color-depth-and-biomass"/>
+      <w:bookmarkStart w:id="23" w:name="Xa9931c9b10304e6da3f54e2a939e8f44fd1c61c"/>
       <w:r>
         <w:t xml:space="preserve">Scatter plot with color: Depth and Biomass</w:t>
       </w:r>
-      <w:bookmarkEnd w:id="24"/>
+      <w:bookmarkEnd w:id="23"/>
     </w:p>
     <w:p>
       <w:pPr>
@@ -608,7 +608,7 @@
                     </pic:cNvPicPr>
                   </pic:nvPicPr>
                   <pic:blipFill>
-                    <a:blip r:embed="rId25"/>
+                    <a:blip r:embed="rId24"/>
                     <a:stretch>
                       <a:fillRect/>
                     </a:stretch>
@@ -639,84 +639,84 @@
       <w:pPr>
         <w:pStyle w:val="Heading2"/>
       </w:pPr>
-      <w:bookmarkStart w:id="26" w:name="how-to-cite"/>
+      <w:bookmarkStart w:id="25" w:name="how-to-cite"/>
       <w:r>
         <w:t xml:space="preserve">How to cite</w:t>
+      </w:r>
+      <w:bookmarkEnd w:id="25"/>
+    </w:p>
+    <w:p>
+      <w:pPr>
+        <w:pStyle w:val="FirstParagraph"/>
+      </w:pPr>
+      <w:r>
+        <w:t xml:space="preserve">An interesting paper</w:t>
+      </w:r>
+      <w:r>
+        <w:t xml:space="preserve"> </w:t>
+      </w:r>
+      <w:r>
+        <w:t xml:space="preserve">Hooten and Wikle (2007)</w:t>
+      </w:r>
+      <w:r>
+        <w:t xml:space="preserve">.</w:t>
+      </w:r>
+    </w:p>
+    <w:p>
+      <w:pPr>
+        <w:pStyle w:val="BodyText"/>
+      </w:pPr>
+      <w:r>
+        <w:t xml:space="preserve">Balalalaa</w:t>
+      </w:r>
+      <w:r>
+        <w:t xml:space="preserve"> </w:t>
+      </w:r>
+      <w:r>
+        <w:t xml:space="preserve">(Ntzoufras 2011)</w:t>
+      </w:r>
+      <w:r>
+        <w:t xml:space="preserve">.</w:t>
+      </w:r>
+    </w:p>
+    <w:p>
+      <w:pPr>
+        <w:pStyle w:val="Heading2"/>
+      </w:pPr>
+      <w:bookmarkStart w:id="26" w:name="reference"/>
+      <w:r>
+        <w:t xml:space="preserve">Reference</w:t>
       </w:r>
       <w:bookmarkEnd w:id="26"/>
     </w:p>
+    <w:bookmarkStart w:id="31" w:name="refs"/>
+    <w:bookmarkStart w:id="28" w:name="ref-Hooten2007"/>
     <w:p>
       <w:pPr>
-        <w:pStyle w:val="FirstParagraph"/>
-      </w:pPr>
-      <w:r>
-        <w:t xml:space="preserve">An interesting paper</w:t>
+        <w:pStyle w:val="Bibliography"/>
+      </w:pPr>
+      <w:r>
+        <w:t xml:space="preserve">Hooten, Mevin B., and Christopher K. Wikle. 2007. “A hierarchical Bayesian non-linear spatio-temporal model for the spread of invasive species with application to the Eurasian Collared-Dove.”</w:t>
       </w:r>
       <w:r>
         <w:t xml:space="preserve"> </w:t>
       </w:r>
       <w:r>
-        <w:t xml:space="preserve">Hooten and Wikle (2007)</w:t>
-      </w:r>
-      <w:r>
-        <w:t xml:space="preserve">.</w:t>
-      </w:r>
-    </w:p>
-    <w:p>
-      <w:pPr>
-        <w:pStyle w:val="BodyText"/>
-      </w:pPr>
-      <w:r>
-        <w:t xml:space="preserve">Balalalaa</w:t>
+        <w:rPr>
+          <w:i/>
+        </w:rPr>
+        <w:t xml:space="preserve">Environmental and Ecological Statistics</w:t>
       </w:r>
       <w:r>
         <w:t xml:space="preserve"> </w:t>
       </w:r>
       <w:r>
-        <w:t xml:space="preserve">(Ntzoufras 2011)</w:t>
-      </w:r>
-      <w:r>
-        <w:t xml:space="preserve">.</w:t>
-      </w:r>
-    </w:p>
-    <w:p>
-      <w:pPr>
-        <w:pStyle w:val="Heading2"/>
-      </w:pPr>
-      <w:bookmarkStart w:id="27" w:name="reference"/>
-      <w:r>
-        <w:t xml:space="preserve">Reference</w:t>
-      </w:r>
-      <w:bookmarkEnd w:id="27"/>
-    </w:p>
-    <w:bookmarkStart w:id="32" w:name="refs"/>
-    <w:bookmarkStart w:id="29" w:name="ref-Hooten2007"/>
-    <w:p>
-      <w:pPr>
-        <w:pStyle w:val="Bibliography"/>
-      </w:pPr>
-      <w:r>
-        <w:t xml:space="preserve">Hooten, Mevin B., and Christopher K. Wikle. 2007. “A hierarchical Bayesian non-linear spatio-temporal model for the spread of invasive species with application to the Eurasian Collared-Dove.”</w:t>
+        <w:t xml:space="preserve">15 (1): 59–70.</w:t>
       </w:r>
       <w:r>
         <w:t xml:space="preserve"> </w:t>
       </w:r>
-      <w:r>
-        <w:rPr>
-          <w:i/>
-        </w:rPr>
-        <w:t xml:space="preserve">Environmental and Ecological Statistics</w:t>
-      </w:r>
-      <w:r>
-        <w:t xml:space="preserve"> </w:t>
-      </w:r>
-      <w:r>
-        <w:t xml:space="preserve">15 (1):59–70.</w:t>
-      </w:r>
-      <w:r>
-        <w:t xml:space="preserve"> </w:t>
-      </w:r>
-      <w:hyperlink r:id="rId28">
+      <w:hyperlink r:id="rId27">
         <w:r>
           <w:rPr>
             <w:rStyle w:val="Hyperlink"/>
@@ -728,8 +728,8 @@
         <w:t xml:space="preserve">.</w:t>
       </w:r>
     </w:p>
-    <w:bookmarkEnd w:id="29"/>
-    <w:bookmarkStart w:id="31" w:name="ref-Ntzoufras11"/>
+    <w:bookmarkEnd w:id="28"/>
+    <w:bookmarkStart w:id="30" w:name="ref-Ntzoufras11"/>
     <w:p>
       <w:pPr>
         <w:pStyle w:val="Bibliography"/>
@@ -752,7 +752,7 @@
       <w:r>
         <w:t xml:space="preserve"> </w:t>
       </w:r>
-      <w:hyperlink r:id="rId30">
+      <w:hyperlink r:id="rId29">
         <w:r>
           <w:rPr>
             <w:rStyle w:val="Hyperlink"/>
@@ -764,8 +764,8 @@
         <w:t xml:space="preserve">.</w:t>
       </w:r>
     </w:p>
+    <w:bookmarkEnd w:id="30"/>
     <w:bookmarkEnd w:id="31"/>
-    <w:bookmarkEnd w:id="32"/>
     <w:sectPr/>
   </w:body>
 </w:document>
@@ -900,7 +900,7 @@
     </w:lvl>
   </w:abstractNum>
   <w:abstractNum w:abstractNumId="990">
-    <w:nsid w:val="25a3a496"/>
+    <w:nsid w:val="2c1ae401"/>
     <w:multiLevelType w:val="multilevel"/>
     <w:lvl w:ilvl="0">
       <w:numFmt w:val="bullet"/>

</xml_diff>